<commit_message>
slight changes to question referencing and instructions
</commit_message>
<xml_diff>
--- a/1428/Honors/Labs/Lab 01/lab01h.docx
+++ b/1428/Honors/Labs/Lab 01/lab01h.docx
@@ -13,6 +13,12 @@
         <w:rPr>
           <w:rFonts w:ascii="Times New Roman" w:hAnsi="Times New Roman" w:cs="Times New Roman"/>
         </w:rPr>
+        <w:t>C</w:t>
+      </w:r>
+      <w:r>
+        <w:rPr>
+          <w:rFonts w:ascii="Times New Roman" w:hAnsi="Times New Roman" w:cs="Times New Roman"/>
+        </w:rPr>
         <w:t>S1428 Lab 1</w:t>
       </w:r>
       <w:r>
@@ -204,7 +210,25 @@
           <w:sz w:val="28"/>
           <w:szCs w:val="28"/>
         </w:rPr>
-        <w:t xml:space="preserve"> (100 pts)</w:t>
+        <w:t xml:space="preserve"> (100 </w:t>
+      </w:r>
+      <w:proofErr w:type="spellStart"/>
+      <w:r>
+        <w:rPr>
+          <w:rFonts w:ascii="Times New Roman" w:hAnsi="Times New Roman" w:cs="Times New Roman"/>
+          <w:sz w:val="28"/>
+          <w:szCs w:val="28"/>
+        </w:rPr>
+        <w:t>pts</w:t>
+      </w:r>
+      <w:proofErr w:type="spellEnd"/>
+      <w:r>
+        <w:rPr>
+          <w:rFonts w:ascii="Times New Roman" w:hAnsi="Times New Roman" w:cs="Times New Roman"/>
+          <w:sz w:val="28"/>
+          <w:szCs w:val="28"/>
+        </w:rPr>
+        <w:t>)</w:t>
       </w:r>
     </w:p>
     <w:p>
@@ -290,13 +314,23 @@
         </w:rPr>
         <w:t xml:space="preserve"> </w:t>
       </w:r>
-      <w:r>
-        <w:rPr>
-          <w:rFonts w:ascii="Times New Roman" w:hAnsi="Times New Roman" w:cs="Times New Roman"/>
-          <w:sz w:val="24"/>
-          <w:szCs w:val="24"/>
-        </w:rPr>
-        <w:t>pts)</w:t>
+      <w:proofErr w:type="spellStart"/>
+      <w:r>
+        <w:rPr>
+          <w:rFonts w:ascii="Times New Roman" w:hAnsi="Times New Roman" w:cs="Times New Roman"/>
+          <w:sz w:val="24"/>
+          <w:szCs w:val="24"/>
+        </w:rPr>
+        <w:t>pts</w:t>
+      </w:r>
+      <w:proofErr w:type="spellEnd"/>
+      <w:r>
+        <w:rPr>
+          <w:rFonts w:ascii="Times New Roman" w:hAnsi="Times New Roman" w:cs="Times New Roman"/>
+          <w:sz w:val="24"/>
+          <w:szCs w:val="24"/>
+        </w:rPr>
+        <w:t>)</w:t>
       </w:r>
       <w:r>
         <w:rPr>
@@ -436,7 +470,25 @@
           <w:sz w:val="24"/>
           <w:szCs w:val="24"/>
         </w:rPr>
-        <w:t xml:space="preserve">(10 pts) Evaluate the following expressions.  Write the answers on this work sheet (You may show your work for partial credit). Do </w:t>
+        <w:t xml:space="preserve">(10 </w:t>
+      </w:r>
+      <w:proofErr w:type="spellStart"/>
+      <w:r>
+        <w:rPr>
+          <w:rFonts w:ascii="Times New Roman" w:hAnsi="Times New Roman" w:cs="Times New Roman"/>
+          <w:sz w:val="24"/>
+          <w:szCs w:val="24"/>
+        </w:rPr>
+        <w:t>pts</w:t>
+      </w:r>
+      <w:proofErr w:type="spellEnd"/>
+      <w:r>
+        <w:rPr>
+          <w:rFonts w:ascii="Times New Roman" w:hAnsi="Times New Roman" w:cs="Times New Roman"/>
+          <w:sz w:val="24"/>
+          <w:szCs w:val="24"/>
+        </w:rPr>
+        <w:t xml:space="preserve">) Evaluate the following expressions.  Write the answers on this work sheet (You may show your work for partial credit). Do </w:t>
       </w:r>
       <w:r>
         <w:rPr>
@@ -656,7 +708,25 @@
           <w:szCs w:val="24"/>
         </w:rPr>
         <w:lastRenderedPageBreak/>
-        <w:t xml:space="preserve">(10 pts) Evaluate the following expressions exactly as the computer would evaluate them. (You may show your work for partial credit).Do </w:t>
+        <w:t xml:space="preserve">(10 </w:t>
+      </w:r>
+      <w:proofErr w:type="spellStart"/>
+      <w:r>
+        <w:rPr>
+          <w:rFonts w:ascii="Times New Roman" w:hAnsi="Times New Roman" w:cs="Times New Roman"/>
+          <w:sz w:val="24"/>
+          <w:szCs w:val="24"/>
+        </w:rPr>
+        <w:t>pts</w:t>
+      </w:r>
+      <w:proofErr w:type="spellEnd"/>
+      <w:r>
+        <w:rPr>
+          <w:rFonts w:ascii="Times New Roman" w:hAnsi="Times New Roman" w:cs="Times New Roman"/>
+          <w:sz w:val="24"/>
+          <w:szCs w:val="24"/>
+        </w:rPr>
+        <w:t xml:space="preserve">) Evaluate the following expressions exactly as the computer would evaluate them. (You may show your work for partial credit).Do </w:t>
       </w:r>
       <w:r>
         <w:rPr>
@@ -673,7 +743,25 @@
           <w:sz w:val="24"/>
           <w:szCs w:val="24"/>
         </w:rPr>
-        <w:t xml:space="preserve"> use the computer to evaluate these expressions. Pay attention for floating point vs. integer division AND order of operations!</w:t>
+        <w:t xml:space="preserve"> </w:t>
+      </w:r>
+      <w:proofErr w:type="gramStart"/>
+      <w:r>
+        <w:rPr>
+          <w:rFonts w:ascii="Times New Roman" w:hAnsi="Times New Roman" w:cs="Times New Roman"/>
+          <w:sz w:val="24"/>
+          <w:szCs w:val="24"/>
+        </w:rPr>
+        <w:t>use</w:t>
+      </w:r>
+      <w:proofErr w:type="gramEnd"/>
+      <w:r>
+        <w:rPr>
+          <w:rFonts w:ascii="Times New Roman" w:hAnsi="Times New Roman" w:cs="Times New Roman"/>
+          <w:sz w:val="24"/>
+          <w:szCs w:val="24"/>
+        </w:rPr>
+        <w:t xml:space="preserve"> the computer to evaluate these expressions. Pay attention for floating point vs. integer division AND order of operations!</w:t>
       </w:r>
     </w:p>
     <w:p>
@@ -1085,7 +1173,25 @@
           <w:sz w:val="24"/>
           <w:szCs w:val="24"/>
         </w:rPr>
-        <w:t>(10 pts) Consider the following C++ code snippet:</w:t>
+        <w:t xml:space="preserve">(10 </w:t>
+      </w:r>
+      <w:proofErr w:type="spellStart"/>
+      <w:r>
+        <w:rPr>
+          <w:rFonts w:ascii="Times New Roman" w:hAnsi="Times New Roman" w:cs="Times New Roman"/>
+          <w:sz w:val="24"/>
+          <w:szCs w:val="24"/>
+        </w:rPr>
+        <w:t>pts</w:t>
+      </w:r>
+      <w:proofErr w:type="spellEnd"/>
+      <w:r>
+        <w:rPr>
+          <w:rFonts w:ascii="Times New Roman" w:hAnsi="Times New Roman" w:cs="Times New Roman"/>
+          <w:sz w:val="24"/>
+          <w:szCs w:val="24"/>
+        </w:rPr>
+        <w:t>) Consider the following C++ code snippet:</w:t>
       </w:r>
     </w:p>
     <w:p>
@@ -1132,13 +1238,23 @@
         <w:lastRenderedPageBreak/>
         <w:tab/>
       </w:r>
-      <w:r>
-        <w:rPr>
-          <w:rFonts w:ascii="Times New Roman" w:hAnsi="Times New Roman" w:cs="Times New Roman"/>
-          <w:sz w:val="24"/>
-          <w:szCs w:val="24"/>
-        </w:rPr>
-        <w:t>int cars = 10;</w:t>
+      <w:proofErr w:type="spellStart"/>
+      <w:r>
+        <w:rPr>
+          <w:rFonts w:ascii="Times New Roman" w:hAnsi="Times New Roman" w:cs="Times New Roman"/>
+          <w:sz w:val="24"/>
+          <w:szCs w:val="24"/>
+        </w:rPr>
+        <w:t>int</w:t>
+      </w:r>
+      <w:proofErr w:type="spellEnd"/>
+      <w:r>
+        <w:rPr>
+          <w:rFonts w:ascii="Times New Roman" w:hAnsi="Times New Roman" w:cs="Times New Roman"/>
+          <w:sz w:val="24"/>
+          <w:szCs w:val="24"/>
+        </w:rPr>
+        <w:t xml:space="preserve"> cars = 10;</w:t>
       </w:r>
     </w:p>
     <w:p>
@@ -1163,13 +1279,23 @@
         </w:rPr>
         <w:tab/>
       </w:r>
-      <w:r>
-        <w:rPr>
-          <w:rFonts w:ascii="Times New Roman" w:hAnsi="Times New Roman" w:cs="Times New Roman"/>
-          <w:sz w:val="24"/>
-          <w:szCs w:val="24"/>
-        </w:rPr>
-        <w:t>int trucks = 2;</w:t>
+      <w:proofErr w:type="spellStart"/>
+      <w:r>
+        <w:rPr>
+          <w:rFonts w:ascii="Times New Roman" w:hAnsi="Times New Roman" w:cs="Times New Roman"/>
+          <w:sz w:val="24"/>
+          <w:szCs w:val="24"/>
+        </w:rPr>
+        <w:t>int</w:t>
+      </w:r>
+      <w:proofErr w:type="spellEnd"/>
+      <w:r>
+        <w:rPr>
+          <w:rFonts w:ascii="Times New Roman" w:hAnsi="Times New Roman" w:cs="Times New Roman"/>
+          <w:sz w:val="24"/>
+          <w:szCs w:val="24"/>
+        </w:rPr>
+        <w:t xml:space="preserve"> trucks = 2;</w:t>
       </w:r>
     </w:p>
     <w:p>
@@ -1194,13 +1320,23 @@
         </w:rPr>
         <w:tab/>
       </w:r>
-      <w:r>
-        <w:rPr>
-          <w:rFonts w:ascii="Times New Roman" w:hAnsi="Times New Roman" w:cs="Times New Roman"/>
-          <w:sz w:val="24"/>
-          <w:szCs w:val="24"/>
-        </w:rPr>
-        <w:t>int busses = 1;</w:t>
+      <w:proofErr w:type="spellStart"/>
+      <w:r>
+        <w:rPr>
+          <w:rFonts w:ascii="Times New Roman" w:hAnsi="Times New Roman" w:cs="Times New Roman"/>
+          <w:sz w:val="24"/>
+          <w:szCs w:val="24"/>
+        </w:rPr>
+        <w:t>int</w:t>
+      </w:r>
+      <w:proofErr w:type="spellEnd"/>
+      <w:r>
+        <w:rPr>
+          <w:rFonts w:ascii="Times New Roman" w:hAnsi="Times New Roman" w:cs="Times New Roman"/>
+          <w:sz w:val="24"/>
+          <w:szCs w:val="24"/>
+        </w:rPr>
+        <w:t xml:space="preserve"> busses = 1;</w:t>
       </w:r>
     </w:p>
     <w:p>
@@ -1225,13 +1361,23 @@
         </w:rPr>
         <w:tab/>
       </w:r>
-      <w:r>
-        <w:rPr>
-          <w:rFonts w:ascii="Times New Roman" w:hAnsi="Times New Roman" w:cs="Times New Roman"/>
-          <w:sz w:val="24"/>
-          <w:szCs w:val="24"/>
-        </w:rPr>
-        <w:t>int vans = 5;</w:t>
+      <w:proofErr w:type="spellStart"/>
+      <w:r>
+        <w:rPr>
+          <w:rFonts w:ascii="Times New Roman" w:hAnsi="Times New Roman" w:cs="Times New Roman"/>
+          <w:sz w:val="24"/>
+          <w:szCs w:val="24"/>
+        </w:rPr>
+        <w:t>int</w:t>
+      </w:r>
+      <w:proofErr w:type="spellEnd"/>
+      <w:r>
+        <w:rPr>
+          <w:rFonts w:ascii="Times New Roman" w:hAnsi="Times New Roman" w:cs="Times New Roman"/>
+          <w:sz w:val="24"/>
+          <w:szCs w:val="24"/>
+        </w:rPr>
+        <w:t xml:space="preserve"> vans = 5;</w:t>
       </w:r>
     </w:p>
     <w:p>
@@ -1256,13 +1402,23 @@
         </w:rPr>
         <w:tab/>
       </w:r>
-      <w:r>
-        <w:rPr>
-          <w:rFonts w:ascii="Times New Roman" w:hAnsi="Times New Roman" w:cs="Times New Roman"/>
-          <w:sz w:val="24"/>
-          <w:szCs w:val="24"/>
-        </w:rPr>
-        <w:t>int count = 2;</w:t>
+      <w:proofErr w:type="spellStart"/>
+      <w:r>
+        <w:rPr>
+          <w:rFonts w:ascii="Times New Roman" w:hAnsi="Times New Roman" w:cs="Times New Roman"/>
+          <w:sz w:val="24"/>
+          <w:szCs w:val="24"/>
+        </w:rPr>
+        <w:t>int</w:t>
+      </w:r>
+      <w:proofErr w:type="spellEnd"/>
+      <w:r>
+        <w:rPr>
+          <w:rFonts w:ascii="Times New Roman" w:hAnsi="Times New Roman" w:cs="Times New Roman"/>
+          <w:sz w:val="24"/>
+          <w:szCs w:val="24"/>
+        </w:rPr>
+        <w:t xml:space="preserve"> count = 2;</w:t>
       </w:r>
     </w:p>
     <w:p>
@@ -2482,7 +2638,25 @@
           <w:sz w:val="24"/>
           <w:szCs w:val="24"/>
         </w:rPr>
-        <w:t xml:space="preserve">(10 pts) The mini-programs I give you will use simple integers to represent the various things the program you write can do. For instance, the number 0 will mean “add”. Each instruction in the mini-programs will have 3 extra pieces of integer data along with it. </w:t>
+        <w:t xml:space="preserve">(10 </w:t>
+      </w:r>
+      <w:proofErr w:type="spellStart"/>
+      <w:r>
+        <w:rPr>
+          <w:rFonts w:ascii="Times New Roman" w:hAnsi="Times New Roman" w:cs="Times New Roman"/>
+          <w:sz w:val="24"/>
+          <w:szCs w:val="24"/>
+        </w:rPr>
+        <w:t>pts</w:t>
+      </w:r>
+      <w:proofErr w:type="spellEnd"/>
+      <w:r>
+        <w:rPr>
+          <w:rFonts w:ascii="Times New Roman" w:hAnsi="Times New Roman" w:cs="Times New Roman"/>
+          <w:sz w:val="24"/>
+          <w:szCs w:val="24"/>
+        </w:rPr>
+        <w:t xml:space="preserve">) The mini-programs I give you will use simple integers to represent the various things the program you write can do. For instance, the number 0 will mean “add”. Each instruction in the mini-programs will have 3 extra pieces of integer data along with it. </w:t>
       </w:r>
       <w:r>
         <w:rPr>
@@ -2493,6 +2667,7 @@
         </w:rPr>
         <w:t xml:space="preserve">How do you declare 4 integer variables named </w:t>
       </w:r>
+      <w:proofErr w:type="spellStart"/>
       <w:r>
         <w:rPr>
           <w:rFonts w:ascii="Times New Roman" w:hAnsi="Times New Roman" w:cs="Times New Roman"/>
@@ -2503,6 +2678,7 @@
         </w:rPr>
         <w:t>inst</w:t>
       </w:r>
+      <w:proofErr w:type="spellEnd"/>
       <w:r>
         <w:rPr>
           <w:rFonts w:ascii="Times New Roman" w:hAnsi="Times New Roman" w:cs="Times New Roman"/>
@@ -2568,54 +2744,6 @@
           <w:u w:val="single"/>
         </w:rPr>
         <w:t>?</w:t>
-      </w:r>
-      <w:r>
-        <w:rPr>
-          <w:rFonts w:ascii="Times New Roman" w:hAnsi="Times New Roman" w:cs="Times New Roman"/>
-          <w:sz w:val="24"/>
-          <w:szCs w:val="24"/>
-          <w:u w:val="single"/>
-        </w:rPr>
-        <w:t xml:space="preserve"> Declare an additional </w:t>
-      </w:r>
-      <w:r>
-        <w:rPr>
-          <w:rFonts w:ascii="Times New Roman" w:hAnsi="Times New Roman" w:cs="Times New Roman"/>
-          <w:i/>
-          <w:sz w:val="24"/>
-          <w:szCs w:val="24"/>
-          <w:u w:val="single"/>
-        </w:rPr>
-        <w:t>string</w:t>
-      </w:r>
-      <w:r>
-        <w:rPr>
-          <w:rFonts w:ascii="Times New Roman" w:hAnsi="Times New Roman" w:cs="Times New Roman"/>
-          <w:sz w:val="24"/>
-          <w:szCs w:val="24"/>
-          <w:u w:val="single"/>
-        </w:rPr>
-        <w:t xml:space="preserve"> variable named </w:t>
-      </w:r>
-      <w:r>
-        <w:rPr>
-          <w:rFonts w:ascii="Times New Roman" w:hAnsi="Times New Roman" w:cs="Times New Roman"/>
-          <w:b/>
-          <w:sz w:val="24"/>
-          <w:szCs w:val="24"/>
-          <w:u w:val="single"/>
-        </w:rPr>
-        <w:t>source</w:t>
-      </w:r>
-      <w:r>
-        <w:rPr>
-          <w:rFonts w:ascii="Times New Roman" w:hAnsi="Times New Roman" w:cs="Times New Roman"/>
-          <w:b/>
-          <w:sz w:val="24"/>
-          <w:szCs w:val="24"/>
-          <w:u w:val="single"/>
-        </w:rPr>
-        <w:t>.</w:t>
       </w:r>
     </w:p>
     <w:p>
@@ -2714,7 +2842,25 @@
           <w:sz w:val="24"/>
           <w:szCs w:val="24"/>
         </w:rPr>
-        <w:t xml:space="preserve"> pts) How would you set the value of </w:t>
+        <w:t xml:space="preserve"> </w:t>
+      </w:r>
+      <w:proofErr w:type="spellStart"/>
+      <w:r>
+        <w:rPr>
+          <w:rFonts w:ascii="Times New Roman" w:hAnsi="Times New Roman" w:cs="Times New Roman"/>
+          <w:sz w:val="24"/>
+          <w:szCs w:val="24"/>
+        </w:rPr>
+        <w:t>pts</w:t>
+      </w:r>
+      <w:proofErr w:type="spellEnd"/>
+      <w:r>
+        <w:rPr>
+          <w:rFonts w:ascii="Times New Roman" w:hAnsi="Times New Roman" w:cs="Times New Roman"/>
+          <w:sz w:val="24"/>
+          <w:szCs w:val="24"/>
+        </w:rPr>
+        <w:t xml:space="preserve">) How would you set the value of </w:t>
       </w:r>
       <w:r>
         <w:rPr>
@@ -2889,7 +3035,25 @@
           <w:sz w:val="24"/>
           <w:szCs w:val="24"/>
         </w:rPr>
-        <w:t xml:space="preserve"> pts) </w:t>
+        <w:t xml:space="preserve"> </w:t>
+      </w:r>
+      <w:proofErr w:type="spellStart"/>
+      <w:r>
+        <w:rPr>
+          <w:rFonts w:ascii="Times New Roman" w:hAnsi="Times New Roman" w:cs="Times New Roman"/>
+          <w:sz w:val="24"/>
+          <w:szCs w:val="24"/>
+        </w:rPr>
+        <w:t>pts</w:t>
+      </w:r>
+      <w:proofErr w:type="spellEnd"/>
+      <w:r>
+        <w:rPr>
+          <w:rFonts w:ascii="Times New Roman" w:hAnsi="Times New Roman" w:cs="Times New Roman"/>
+          <w:sz w:val="24"/>
+          <w:szCs w:val="24"/>
+        </w:rPr>
+        <w:t xml:space="preserve">) </w:t>
       </w:r>
       <w:r>
         <w:rPr>
@@ -3071,7 +3235,25 @@
           <w:sz w:val="24"/>
           <w:szCs w:val="24"/>
         </w:rPr>
-        <w:t xml:space="preserve"> pts) </w:t>
+        <w:t xml:space="preserve"> </w:t>
+      </w:r>
+      <w:proofErr w:type="spellStart"/>
+      <w:r>
+        <w:rPr>
+          <w:rFonts w:ascii="Times New Roman" w:hAnsi="Times New Roman" w:cs="Times New Roman"/>
+          <w:sz w:val="24"/>
+          <w:szCs w:val="24"/>
+        </w:rPr>
+        <w:t>pts</w:t>
+      </w:r>
+      <w:proofErr w:type="spellEnd"/>
+      <w:r>
+        <w:rPr>
+          <w:rFonts w:ascii="Times New Roman" w:hAnsi="Times New Roman" w:cs="Times New Roman"/>
+          <w:sz w:val="24"/>
+          <w:szCs w:val="24"/>
+        </w:rPr>
+        <w:t xml:space="preserve">) </w:t>
       </w:r>
       <w:r>
         <w:rPr>
@@ -3432,13 +3614,23 @@
         </w:rPr>
         <w:t xml:space="preserve"> </w:t>
       </w:r>
-      <w:r>
-        <w:rPr>
-          <w:rFonts w:ascii="Times New Roman" w:hAnsi="Times New Roman" w:cs="Times New Roman"/>
-          <w:sz w:val="24"/>
-          <w:szCs w:val="24"/>
-        </w:rPr>
-        <w:t xml:space="preserve">pts) </w:t>
+      <w:proofErr w:type="spellStart"/>
+      <w:r>
+        <w:rPr>
+          <w:rFonts w:ascii="Times New Roman" w:hAnsi="Times New Roman" w:cs="Times New Roman"/>
+          <w:sz w:val="24"/>
+          <w:szCs w:val="24"/>
+        </w:rPr>
+        <w:t>pts</w:t>
+      </w:r>
+      <w:proofErr w:type="spellEnd"/>
+      <w:r>
+        <w:rPr>
+          <w:rFonts w:ascii="Times New Roman" w:hAnsi="Times New Roman" w:cs="Times New Roman"/>
+          <w:sz w:val="24"/>
+          <w:szCs w:val="24"/>
+        </w:rPr>
+        <w:t xml:space="preserve">) </w:t>
       </w:r>
       <w:r>
         <w:rPr>
@@ -3503,29 +3695,53 @@
           <w:sz w:val="24"/>
           <w:szCs w:val="24"/>
         </w:rPr>
-        <w:t>At the top of your main function, include the named constants you declared in question 5.</w:t>
-      </w:r>
-    </w:p>
-    <w:p>
-      <w:pPr>
-        <w:pStyle w:val="ListParagraph"/>
-        <w:autoSpaceDE w:val="0"/>
-        <w:autoSpaceDN w:val="0"/>
-        <w:adjustRightInd w:val="0"/>
-        <w:spacing w:after="0" w:line="240" w:lineRule="auto"/>
-        <w:rPr>
-          <w:rFonts w:ascii="Times New Roman" w:hAnsi="Times New Roman" w:cs="Times New Roman"/>
-          <w:sz w:val="24"/>
-          <w:szCs w:val="24"/>
-        </w:rPr>
-      </w:pPr>
-      <w:r>
-        <w:rPr>
-          <w:rFonts w:ascii="Times New Roman" w:hAnsi="Times New Roman" w:cs="Times New Roman"/>
-          <w:sz w:val="24"/>
-          <w:szCs w:val="24"/>
-        </w:rPr>
-        <w:t>In your main function you will need to declare the 4 integer variables you did in question 2</w:t>
+        <w:t>At the top of your main function, include the named cons</w:t>
+      </w:r>
+      <w:r>
+        <w:rPr>
+          <w:rFonts w:ascii="Times New Roman" w:hAnsi="Times New Roman" w:cs="Times New Roman"/>
+          <w:sz w:val="24"/>
+          <w:szCs w:val="24"/>
+        </w:rPr>
+        <w:t>tants you declared in question 7</w:t>
+      </w:r>
+      <w:r>
+        <w:rPr>
+          <w:rFonts w:ascii="Times New Roman" w:hAnsi="Times New Roman" w:cs="Times New Roman"/>
+          <w:sz w:val="24"/>
+          <w:szCs w:val="24"/>
+        </w:rPr>
+        <w:t>.</w:t>
+      </w:r>
+    </w:p>
+    <w:p>
+      <w:pPr>
+        <w:pStyle w:val="ListParagraph"/>
+        <w:autoSpaceDE w:val="0"/>
+        <w:autoSpaceDN w:val="0"/>
+        <w:adjustRightInd w:val="0"/>
+        <w:spacing w:after="0" w:line="240" w:lineRule="auto"/>
+        <w:rPr>
+          <w:rFonts w:ascii="Times New Roman" w:hAnsi="Times New Roman" w:cs="Times New Roman"/>
+          <w:sz w:val="24"/>
+          <w:szCs w:val="24"/>
+        </w:rPr>
+      </w:pPr>
+      <w:r>
+        <w:rPr>
+          <w:rFonts w:ascii="Times New Roman" w:hAnsi="Times New Roman" w:cs="Times New Roman"/>
+          <w:sz w:val="24"/>
+          <w:szCs w:val="24"/>
+        </w:rPr>
+        <w:t>In your main function you will need to declare the 4 integer</w:t>
+      </w:r>
+      <w:r>
+        <w:rPr>
+          <w:rFonts w:ascii="Times New Roman" w:hAnsi="Times New Roman" w:cs="Times New Roman"/>
+          <w:sz w:val="24"/>
+          <w:szCs w:val="24"/>
+        </w:rPr>
+        <w:t xml:space="preserve"> variables you did in question 5</w:t>
       </w:r>
       <w:r>
         <w:rPr>
@@ -3571,7 +3787,15 @@
           <w:sz w:val="24"/>
           <w:szCs w:val="24"/>
         </w:rPr>
-        <w:t xml:space="preserve"> calculations in question 4 and after performing each one, output the result of the calculation to the screen on its own line.</w:t>
+        <w:t xml:space="preserve"> calculations in question 7</w:t>
+      </w:r>
+      <w:r>
+        <w:rPr>
+          <w:rFonts w:ascii="Times New Roman" w:hAnsi="Times New Roman" w:cs="Times New Roman"/>
+          <w:sz w:val="24"/>
+          <w:szCs w:val="24"/>
+        </w:rPr>
+        <w:t xml:space="preserve"> and after performing each one, output the result of the calculation to the screen on its own line.</w:t>
       </w:r>
     </w:p>
     <w:p>
@@ -3651,60 +3875,69 @@
           <w:sz w:val="24"/>
           <w:szCs w:val="24"/>
         </w:rPr>
-        <w:t xml:space="preserve"> and to name the file correctly**)</w:t>
-      </w:r>
-    </w:p>
-    <w:p>
-      <w:pPr>
-        <w:pStyle w:val="ListParagraph"/>
-        <w:autoSpaceDE w:val="0"/>
-        <w:autoSpaceDN w:val="0"/>
-        <w:adjustRightInd w:val="0"/>
-        <w:spacing w:after="0" w:line="240" w:lineRule="auto"/>
-        <w:rPr>
-          <w:rFonts w:ascii="Times New Roman" w:hAnsi="Times New Roman" w:cs="Times New Roman"/>
-          <w:sz w:val="24"/>
-          <w:szCs w:val="24"/>
-        </w:rPr>
-      </w:pPr>
-      <w:r>
-        <w:rPr>
-          <w:rFonts w:ascii="Times New Roman" w:hAnsi="Times New Roman" w:cs="Times New Roman"/>
-          <w:b/>
-          <w:sz w:val="24"/>
-          <w:szCs w:val="24"/>
-        </w:rPr>
-        <w:t>You will turn in a hard copy stabled to the back of this lab worksheet and a soft copy on h</w:t>
-      </w:r>
-      <w:r>
-        <w:rPr>
-          <w:rFonts w:ascii="Times New Roman" w:hAnsi="Times New Roman" w:cs="Times New Roman"/>
-          <w:b/>
-          <w:sz w:val="24"/>
-          <w:szCs w:val="24"/>
-        </w:rPr>
-        <w:t>ome</w:t>
-      </w:r>
-      <w:r>
-        <w:rPr>
-          <w:rFonts w:ascii="Times New Roman" w:hAnsi="Times New Roman" w:cs="Times New Roman"/>
-          <w:b/>
-          <w:sz w:val="24"/>
-          <w:szCs w:val="24"/>
-        </w:rPr>
-        <w:t>w</w:t>
-      </w:r>
-      <w:r>
-        <w:rPr>
-          <w:rFonts w:ascii="Times New Roman" w:hAnsi="Times New Roman" w:cs="Times New Roman"/>
-          <w:b/>
-          <w:sz w:val="24"/>
-          <w:szCs w:val="24"/>
-        </w:rPr>
-        <w:t xml:space="preserve">ork </w:t>
+        <w:t xml:space="preserve"> an</w:t>
       </w:r>
       <w:bookmarkStart w:id="0" w:name="_GoBack"/>
       <w:bookmarkEnd w:id="0"/>
+      <w:r>
+        <w:rPr>
+          <w:rFonts w:ascii="Times New Roman" w:hAnsi="Times New Roman" w:cs="Times New Roman"/>
+          <w:b/>
+          <w:sz w:val="24"/>
+          <w:szCs w:val="24"/>
+        </w:rPr>
+        <w:t>d to name the file correctly**)</w:t>
+      </w:r>
+    </w:p>
+    <w:p>
+      <w:pPr>
+        <w:pStyle w:val="ListParagraph"/>
+        <w:autoSpaceDE w:val="0"/>
+        <w:autoSpaceDN w:val="0"/>
+        <w:adjustRightInd w:val="0"/>
+        <w:spacing w:after="0" w:line="240" w:lineRule="auto"/>
+        <w:rPr>
+          <w:rFonts w:ascii="Times New Roman" w:hAnsi="Times New Roman" w:cs="Times New Roman"/>
+          <w:sz w:val="24"/>
+          <w:szCs w:val="24"/>
+        </w:rPr>
+      </w:pPr>
+      <w:r>
+        <w:rPr>
+          <w:rFonts w:ascii="Times New Roman" w:hAnsi="Times New Roman" w:cs="Times New Roman"/>
+          <w:b/>
+          <w:sz w:val="24"/>
+          <w:szCs w:val="24"/>
+        </w:rPr>
+        <w:t>You will turn in a hard copy stabled to the back of this lab worksheet and a soft copy on h</w:t>
+      </w:r>
+      <w:r>
+        <w:rPr>
+          <w:rFonts w:ascii="Times New Roman" w:hAnsi="Times New Roman" w:cs="Times New Roman"/>
+          <w:b/>
+          <w:sz w:val="24"/>
+          <w:szCs w:val="24"/>
+        </w:rPr>
+        <w:t>ome</w:t>
+      </w:r>
+      <w:r>
+        <w:rPr>
+          <w:rFonts w:ascii="Times New Roman" w:hAnsi="Times New Roman" w:cs="Times New Roman"/>
+          <w:b/>
+          <w:sz w:val="24"/>
+          <w:szCs w:val="24"/>
+        </w:rPr>
+        <w:t>w</w:t>
+      </w:r>
+      <w:r>
+        <w:rPr>
+          <w:rFonts w:ascii="Times New Roman" w:hAnsi="Times New Roman" w:cs="Times New Roman"/>
+          <w:b/>
+          <w:sz w:val="24"/>
+          <w:szCs w:val="24"/>
+        </w:rPr>
+        <w:t xml:space="preserve">ork </w:t>
+      </w:r>
       <w:r>
         <w:rPr>
           <w:rFonts w:ascii="Times New Roman" w:hAnsi="Times New Roman" w:cs="Times New Roman"/>
@@ -3796,7 +4029,7 @@
           <w:rPr>
             <w:noProof/>
           </w:rPr>
-          <w:t>1</w:t>
+          <w:t>2</w:t>
         </w:r>
         <w:r>
           <w:rPr>

</xml_diff>